<commit_message>
filled out one section final report
</commit_message>
<xml_diff>
--- a/HagenowFinalProject.docx
+++ b/HagenowFinalProject.docx
@@ -150,8 +150,6 @@
         </w:rPr>
         <w:t xml:space="preserve"> Using Chrono</w:t>
       </w:r>
-      <w:bookmarkStart w:id="0" w:name="_GoBack"/>
-      <w:bookmarkEnd w:id="0"/>
     </w:p>
     <w:p>
       <w:pPr>
@@ -558,6 +556,27 @@
     <w:p>
       <w:pPr>
         <w:jc w:val="center"/>
+      </w:pPr>
+    </w:p>
+    <w:p>
+      <w:pPr>
+        <w:jc w:val="center"/>
+      </w:pPr>
+      <w:r>
+        <w:t xml:space="preserve">All code and build instructions are provided in the following repository: </w:t>
+      </w:r>
+      <w:hyperlink r:id="rId7" w:history="1">
+        <w:r>
+          <w:rPr>
+            <w:rStyle w:val="Hyperlink"/>
+          </w:rPr>
+          <w:t>https://github.com/mhagenow01/751finalproject</w:t>
+        </w:r>
+      </w:hyperlink>
+    </w:p>
+    <w:p>
+      <w:pPr>
+        <w:jc w:val="center"/>
         <w:rPr>
           <w:sz w:val="22"/>
         </w:rPr>
@@ -595,6 +614,7 @@
         </w:rPr>
         <w:t xml:space="preserve">the </w:t>
       </w:r>
+      <w:proofErr w:type="spellStart"/>
       <w:r>
         <w:rPr>
           <w:rFonts w:ascii="Consolas" w:hAnsi="Consolas"/>
@@ -602,6 +622,7 @@
         </w:rPr>
         <w:t>git</w:t>
       </w:r>
+      <w:proofErr w:type="spellEnd"/>
       <w:r>
         <w:rPr>
           <w:highlight w:val="yellow"/>
@@ -636,7 +657,21 @@
         <w:rPr>
           <w:highlight w:val="yellow"/>
         </w:rPr>
-        <w:t xml:space="preserve">(i) </w:t>
+        <w:t>(</w:t>
+      </w:r>
+      <w:proofErr w:type="spellStart"/>
+      <w:r>
+        <w:rPr>
+          <w:highlight w:val="yellow"/>
+        </w:rPr>
+        <w:t>i</w:t>
+      </w:r>
+      <w:proofErr w:type="spellEnd"/>
+      <w:r>
+        <w:rPr>
+          <w:highlight w:val="yellow"/>
+        </w:rPr>
+        <w:t xml:space="preserve">) </w:t>
       </w:r>
       <w:r>
         <w:rPr>
@@ -748,6 +783,7 @@
         </w:rPr>
         <w:t xml:space="preserve"> </w:t>
       </w:r>
+      <w:proofErr w:type="spellStart"/>
       <w:r>
         <w:rPr>
           <w:rFonts w:ascii="Consolas" w:hAnsi="Consolas"/>
@@ -755,6 +791,7 @@
         </w:rPr>
         <w:t>git</w:t>
       </w:r>
+      <w:proofErr w:type="spellEnd"/>
       <w:r>
         <w:rPr>
           <w:highlight w:val="yellow"/>
@@ -1911,7 +1948,7 @@
           <w:numId w:val="15"/>
         </w:numPr>
       </w:pPr>
-      <w:bookmarkStart w:id="1" w:name="_Toc531620937"/>
+      <w:bookmarkStart w:id="0" w:name="_Toc531620937"/>
       <w:r>
         <w:t xml:space="preserve">Problem </w:t>
       </w:r>
@@ -1921,60 +1958,35 @@
       <w:r>
         <w:t>tatement</w:t>
       </w:r>
+      <w:bookmarkEnd w:id="0"/>
+    </w:p>
+    <w:p>
+      <w:pPr>
+        <w:jc w:val="both"/>
+      </w:pPr>
+    </w:p>
+    <w:p>
+      <w:pPr>
+        <w:jc w:val="both"/>
+      </w:pPr>
+      <w:bookmarkStart w:id="1" w:name="_GoBack"/>
       <w:bookmarkEnd w:id="1"/>
+      <w:r>
+        <w:t>We have developed a method for recognizing directions of slip when a user performs a demonstration using instrumented tongs. Our intent is then for the robot to perform a similar action. A major challenge is that slip is hard to control as it involves modulating forces to allow prescribed levels of motion. Grippers also commonly have only unilateral force sensing and control capabilities. Given the lack of available sensing, I think this is a great opportunity to use simulation to better understand the interaction of the gripper with the object to be able to think about control strategy without having to explicitly instrument the gripper further.</w:t>
+      </w:r>
     </w:p>
     <w:p>
       <w:pPr>
         <w:jc w:val="both"/>
       </w:pPr>
-      <w:r>
-        <w:t>Explain in clear terms what you want</w:t>
-      </w:r>
-      <w:r>
-        <w:t>ed</w:t>
-      </w:r>
-      <w:r>
-        <w:t xml:space="preserve"> to </w:t>
-      </w:r>
-      <w:r>
-        <w:t>accomplish</w:t>
-      </w:r>
-      <w:r>
-        <w:t>. If you go w/ a default project, simply indicate so. Please use here the material that you provided in your Final Project proposal.</w:t>
-      </w:r>
     </w:p>
     <w:p>
       <w:pPr>
         <w:jc w:val="both"/>
       </w:pPr>
-    </w:p>
-    <w:p>
-      <w:pPr>
-        <w:jc w:val="both"/>
-      </w:pPr>
-      <w:r>
-        <w:t>As part of this section, touch on the m</w:t>
-      </w:r>
-      <w:r>
-        <w:t>otivation/</w:t>
-      </w:r>
-      <w:r>
-        <w:t>r</w:t>
-      </w:r>
-      <w:r>
-        <w:t>ationale</w:t>
-      </w:r>
-      <w:r>
-        <w:t xml:space="preserve"> for your project selection. E</w:t>
-      </w:r>
-      <w:r>
-        <w:t>xplain why you chose to work on this project. For instance, if it’s work related, explain in rough terms what the big process is, and what part you’re trying to take care of.</w:t>
-      </w:r>
-    </w:p>
-    <w:p>
-      <w:pPr>
-        <w:jc w:val="both"/>
-      </w:pPr>
+      <w:r>
+        <w:t>This project will use Project Chrono in order to develop a friction model and simulations involving a common linkage-driven robot gripper with a cylindrical handle (e.g. toaster oven, fridge). It is my hope that running simulations will give us insight as to how we should dictate our gripper force control loop to properly interact with the object.</w:t>
+      </w:r>
     </w:p>
     <w:p>
       <w:pPr>
@@ -2199,6 +2211,7 @@
         </w:rPr>
         <w:t xml:space="preserve">your </w:t>
       </w:r>
+      <w:proofErr w:type="spellStart"/>
       <w:r>
         <w:rPr>
           <w:rFonts w:ascii="Consolas" w:eastAsia="Times New Roman" w:hAnsi="Consolas" w:cs="Times New Roman"/>
@@ -2207,6 +2220,7 @@
         </w:rPr>
         <w:t>git</w:t>
       </w:r>
+      <w:proofErr w:type="spellEnd"/>
       <w:r>
         <w:rPr>
           <w:rFonts w:ascii="Times New Roman" w:eastAsia="Times New Roman" w:hAnsi="Times New Roman" w:cs="Times New Roman"/>
@@ -2340,7 +2354,7 @@
       </w:pPr>
     </w:p>
     <w:sectPr>
-      <w:footerReference w:type="default" r:id="rId7"/>
+      <w:footerReference w:type="default" r:id="rId8"/>
       <w:pgSz w:w="12240" w:h="15840"/>
       <w:pgMar w:top="1440" w:right="1080" w:bottom="1440" w:left="1080" w:header="720" w:footer="720" w:gutter="0"/>
       <w:cols w:space="720"/>
@@ -4964,6 +4978,18 @@
       <w:szCs w:val="22"/>
     </w:rPr>
   </w:style>
+  <w:style w:type="character" w:styleId="UnresolvedMention">
+    <w:name w:val="Unresolved Mention"/>
+    <w:basedOn w:val="DefaultParagraphFont"/>
+    <w:uiPriority w:val="99"/>
+    <w:semiHidden/>
+    <w:unhideWhenUsed/>
+    <w:rsid w:val="00FC767E"/>
+    <w:rPr>
+      <w:color w:val="605E5C"/>
+      <w:shd w:val="clear" w:color="auto" w:fill="E1DFDD"/>
+    </w:rPr>
+  </w:style>
 </w:styles>
 </file>
 

</xml_diff>

<commit_message>
new labeled diagram for report
</commit_message>
<xml_diff>
--- a/HagenowFinalProject.docx
+++ b/HagenowFinalProject.docx
@@ -1934,15 +1934,13 @@
         <w:t xml:space="preserve"> – </w:t>
       </w:r>
       <w:r>
-        <w:t xml:space="preserve">This tutorial gives a good overview for creating </w:t>
-      </w:r>
-      <w:proofErr w:type="spellStart"/>
-      <w:r>
-        <w:t>ridid</w:t>
-      </w:r>
-      <w:proofErr w:type="spellEnd"/>
-      <w:r>
-        <w:t xml:space="preserve"> bodies, adding markers, and constraining them together with links. The slider crank also provides an example of a constant angular velocity </w:t>
+        <w:t xml:space="preserve">This tutorial gives </w:t>
+      </w:r>
+      <w:r>
+        <w:t>a good overview for creating rig</w:t>
+      </w:r>
+      <w:r>
+        <w:t xml:space="preserve">id bodies, adding markers, and constraining them together with links. The slider crank also provides an example of a constant angular velocity </w:t>
       </w:r>
       <w:r>
         <w:t>motor, which</w:t>
@@ -2137,15 +2135,12 @@
         <w:jc w:val="center"/>
       </w:pPr>
       <w:r>
-        <w:rPr>
-          <w:noProof/>
-        </w:rPr>
         <w:lastRenderedPageBreak/>
         <w:drawing>
-          <wp:inline distT="0" distB="0" distL="0" distR="0" wp14:anchorId="7F1E16D0" wp14:editId="492FFE59">
-            <wp:extent cx="3646968" cy="2972006"/>
-            <wp:effectExtent l="0" t="0" r="0" b="0"/>
-            <wp:docPr id="6" name="Picture 6"/>
+          <wp:inline distT="0" distB="0" distL="0" distR="0" wp14:anchorId="587FAAF9" wp14:editId="5B57AD6B">
+            <wp:extent cx="3864622" cy="3147237"/>
+            <wp:effectExtent l="0" t="0" r="2540" b="0"/>
+            <wp:docPr id="10" name="Picture 10"/>
             <wp:cNvGraphicFramePr>
               <a:graphicFrameLocks xmlns:a="http://schemas.openxmlformats.org/drawingml/2006/main" noChangeAspect="1"/>
             </wp:cNvGraphicFramePr>
@@ -2165,7 +2160,7 @@
                   <pic:spPr>
                     <a:xfrm>
                       <a:off x="0" y="0"/>
-                      <a:ext cx="3686669" cy="3004359"/>
+                      <a:ext cx="3901234" cy="3177053"/>
                     </a:xfrm>
                     <a:prstGeom prst="rect">
                       <a:avLst/>
@@ -2296,13 +2291,14 @@
       <w:pPr>
         <w:ind w:left="360"/>
       </w:pPr>
+      <w:bookmarkStart w:id="3" w:name="_GoBack"/>
+      <w:bookmarkEnd w:id="3"/>
     </w:p>
     <w:p>
       <w:pPr>
         <w:ind w:left="360"/>
       </w:pPr>
       <w:r>
-        <w:lastRenderedPageBreak/>
         <w:t xml:space="preserve">Since the visualization </w:t>
       </w:r>
       <w:proofErr w:type="gramStart"/>
@@ -2512,15 +2508,15 @@
       </w:r>
       <w:proofErr w:type="gramStart"/>
       <w:r>
-        <w:t>The gripping motion is produced by a constant-torque motor on the outer-knuckle link</w:t>
+        <w:t xml:space="preserve">The gripping motion is </w:t>
+      </w:r>
+      <w:r>
+        <w:lastRenderedPageBreak/>
+        <w:t>produced by a constant-torque motor on the outer-knuckle link</w:t>
       </w:r>
       <w:proofErr w:type="gramEnd"/>
       <w:r>
-        <w:t xml:space="preserve">. The cylinder is driven by a custom </w:t>
-      </w:r>
-      <w:r>
-        <w:lastRenderedPageBreak/>
-        <w:t>function that starts stationary and then turns at a fixed rate (to simulate grabbing and then slipping).</w:t>
+        <w:t>. The cylinder is driven by a custom function that starts stationary and then turns at a fixed rate (to simulate grabbing and then slipping).</w:t>
       </w:r>
       <w:r>
         <w:t xml:space="preserve"> In the penalty method, there is intentionally a </w:t>
@@ -2532,12 +2528,7 @@
         <w:t xml:space="preserve"> amount of penetration in order to highlight the effect of this method.</w:t>
       </w:r>
       <w:r>
-        <w:t xml:space="preserve"> Overall, this section produced the intended outcome: a set of simulations employing the two friction models to simulate interacti</w:t>
-      </w:r>
-      <w:bookmarkStart w:id="3" w:name="_GoBack"/>
-      <w:bookmarkEnd w:id="3"/>
-      <w:r>
-        <w:t>on between the gripper and a handle.</w:t>
+        <w:t xml:space="preserve"> Overall, this section produced the intended outcome: a set of simulations employing the two friction models to simulate interaction between the gripper and a handle.</w:t>
       </w:r>
     </w:p>
     <w:p/>
@@ -2559,14 +2550,6 @@
       </w:pPr>
       <w:r>
         <w:t>Placeholder text</w:t>
-      </w:r>
-    </w:p>
-    <w:p>
-      <w:pPr>
-        <w:ind w:left="360"/>
-      </w:pPr>
-      <w:r>
-        <w:t>Friction vs form fit grasp</w:t>
       </w:r>
     </w:p>
     <w:p>
@@ -3676,7 +3659,7 @@
         <w:bCs/>
         <w:noProof/>
       </w:rPr>
-      <w:t>12</w:t>
+      <w:t>13</w:t>
     </w:r>
     <w:r>
       <w:rPr>

</xml_diff>

<commit_message>
Final report grammar fixes + pdf
</commit_message>
<xml_diff>
--- a/HagenowFinalProject.docx
+++ b/HagenowFinalProject.docx
@@ -10,6 +10,27 @@
           <w:szCs w:val="40"/>
         </w:rPr>
       </w:pPr>
+      <w:r>
+        <w:rPr>
+          <w:sz w:val="28"/>
+          <w:szCs w:val="40"/>
+        </w:rPr>
+        <w:softHyphen/>
+      </w:r>
+      <w:r>
+        <w:rPr>
+          <w:sz w:val="28"/>
+          <w:szCs w:val="40"/>
+        </w:rPr>
+        <w:softHyphen/>
+      </w:r>
+      <w:r>
+        <w:rPr>
+          <w:sz w:val="28"/>
+          <w:szCs w:val="40"/>
+        </w:rPr>
+        <w:softHyphen/>
+      </w:r>
       <w:r>
         <w:rPr>
           <w:sz w:val="28"/>
@@ -2828,6 +2849,9 @@
         <w:jc w:val="center"/>
       </w:pPr>
       <w:r>
+        <w:rPr>
+          <w:noProof/>
+        </w:rPr>
         <w:lastRenderedPageBreak/>
         <w:drawing>
           <wp:inline distT="0" distB="0" distL="0" distR="0" wp14:anchorId="587FAAF9" wp14:editId="5B57AD6B">
@@ -3108,13 +3132,7 @@
         <w:jc w:val="center"/>
       </w:pPr>
       <w:r>
-        <w:t>Figure 3</w:t>
-      </w:r>
-      <w:r>
-        <w:t xml:space="preserve">: </w:t>
-      </w:r>
-      <w:r>
-        <w:t>Cylinder Grasp in Chrono (Complementarity)</w:t>
+        <w:t>Figure 3: Cylinder Grasp in Chrono (Complementarity)</w:t>
       </w:r>
     </w:p>
     <w:p>
@@ -3300,10 +3318,7 @@
         <w:t>4</w:t>
       </w:r>
       <w:r>
-        <w:t xml:space="preserve">: </w:t>
-      </w:r>
-      <w:r>
-        <w:t>Gripper contact forces during cylinder grasp (penalty method had similar results)</w:t>
+        <w:t>: Gripper contact forces during cylinder grasp (penalty method had similar results)</w:t>
       </w:r>
     </w:p>
     <w:p>
@@ -3381,10 +3396,7 @@
         <w:t>5</w:t>
       </w:r>
       <w:r>
-        <w:t xml:space="preserve">: Gripper contact forces </w:t>
-      </w:r>
-      <w:r>
-        <w:t>during transient (zoomed view)</w:t>
+        <w:t>: Gripper contact forces during transient (zoomed view)</w:t>
       </w:r>
     </w:p>
     <w:p>
@@ -3445,7 +3457,19 @@
         <w:t>simulation</w:t>
       </w:r>
       <w:r>
-        <w:t xml:space="preserve"> did not directly inspire any controls stategy, it was a successful exercise in learning to run and extract data from chrono for visualization and analysis in python. The simulations were also successful in creating the friction models and visualizing the transient between gripping and eventual slip on the cylinder.</w:t>
+        <w:t xml:space="preserve"> did not directly inspire any controls </w:t>
+      </w:r>
+      <w:r>
+        <w:t>strategy</w:t>
+      </w:r>
+      <w:r>
+        <w:t xml:space="preserve">, it was a successful exercise in learning to run and extract data from </w:t>
+      </w:r>
+      <w:r>
+        <w:t>Chrono</w:t>
+      </w:r>
+      <w:r>
+        <w:t xml:space="preserve"> for visualization and analysis in python. The simulations were also successful in creating the friction models and visualizing the transient between gripping and eventual slip on the cylinder.</w:t>
       </w:r>
     </w:p>
     <w:p>
@@ -3528,10 +3552,7 @@
         <w:t>6</w:t>
       </w:r>
       <w:r>
-        <w:t xml:space="preserve">: </w:t>
-      </w:r>
-      <w:r>
-        <w:t>Grip forces during human demonstration of cylinder slip</w:t>
+        <w:t>: Grip forces during human demonstration of cylinder slip</w:t>
       </w:r>
     </w:p>
     <w:p>
@@ -3846,7 +3867,13 @@
         <w:spacing w:before="100" w:beforeAutospacing="1" w:after="100" w:afterAutospacing="1"/>
       </w:pPr>
       <w:r>
-        <w:t>Chrono should be placed in the root directory of the github repository (i.e., at the same level as the gripper_slip_simulations directory)</w:t>
+        <w:t xml:space="preserve">Chrono should be placed in the root directory of the </w:t>
+      </w:r>
+      <w:r>
+        <w:t>GitHub</w:t>
+      </w:r>
+      <w:r>
+        <w:t xml:space="preserve"> repository (i.e., at the same level as the gripper_slip_simulations directory)</w:t>
       </w:r>
     </w:p>
     <w:p>
@@ -3993,10 +4020,7 @@
         <w:t>7</w:t>
       </w:r>
       <w:r>
-        <w:t xml:space="preserve">: </w:t>
-      </w:r>
-      <w:r>
-        <w:t>Example of intended file structure</w:t>
+        <w:t>: Example of intended file structure</w:t>
       </w:r>
     </w:p>
     <w:p>
@@ -4023,7 +4047,12 @@
         <w:t>Once the files have been build,</w:t>
       </w:r>
       <w:r>
-        <w:t xml:space="preserve"> this repository contains 4 exe files</w:t>
+        <w:t xml:space="preserve"> this repository contains four</w:t>
+      </w:r>
+      <w:bookmarkStart w:id="13" w:name="_GoBack"/>
+      <w:bookmarkEnd w:id="13"/>
+      <w:r>
+        <w:t xml:space="preserve"> exe files</w:t>
       </w:r>
       <w:r>
         <w:t xml:space="preserve"> that can be run alone that include irrlicht visualization (</w:t>
@@ -4180,11 +4209,11 @@
           <w:numId w:val="15"/>
         </w:numPr>
       </w:pPr>
-      <w:bookmarkStart w:id="13" w:name="_Toc27128289"/>
+      <w:bookmarkStart w:id="14" w:name="_Toc27128289"/>
       <w:r>
         <w:t>Conclusions and Future Work</w:t>
       </w:r>
-      <w:bookmarkEnd w:id="13"/>
+      <w:bookmarkEnd w:id="14"/>
     </w:p>
     <w:p>
       <w:pPr>
@@ -4253,8 +4282,6 @@
         </w:rPr>
         <w:t>ffering</w:t>
       </w:r>
-      <w:bookmarkStart w:id="14" w:name="_GoBack"/>
-      <w:bookmarkEnd w:id="14"/>
       <w:r>
         <w:rPr>
           <w:rFonts w:ascii="Times New Roman" w:eastAsia="Times New Roman" w:hAnsi="Times New Roman" w:cs="Times New Roman"/>
@@ -4425,7 +4452,7 @@
         <w:bCs/>
         <w:noProof/>
       </w:rPr>
-      <w:t>12</w:t>
+      <w:t>9</w:t>
     </w:r>
     <w:r>
       <w:rPr>

</xml_diff>